<commit_message>
Created base platform prefab
</commit_message>
<xml_diff>
--- a/Planning/Preparation for future development.docx
+++ b/Planning/Preparation for future development.docx
@@ -979,6 +979,103 @@
                 <w:szCs w:val="24"/>
               </w:rPr>
               <w:t>1</w:t>
+            </w:r>
+          </w:p>
+        </w:tc>
+      </w:tr>
+      <w:tr>
+        <w:tc>
+          <w:tcPr>
+            <w:cnfStyle w:val="001000000000" w:firstRow="0" w:lastRow="0" w:firstColumn="1" w:lastColumn="0" w:oddVBand="0" w:evenVBand="0" w:oddHBand="0" w:evenHBand="0" w:firstRowFirstColumn="0" w:firstRowLastColumn="0" w:lastRowFirstColumn="0" w:lastRowLastColumn="0"/>
+            <w:tcW w:w="2221" w:type="dxa"/>
+          </w:tcPr>
+          <w:p>
+            <w:pPr>
+              <w:rPr>
+                <w:b w:val="0"/>
+                <w:bCs w:val="0"/>
+                <w:sz w:val="24"/>
+                <w:szCs w:val="24"/>
+              </w:rPr>
+            </w:pPr>
+            <w:r>
+              <w:rPr>
+                <w:b w:val="0"/>
+                <w:bCs w:val="0"/>
+                <w:sz w:val="24"/>
+                <w:szCs w:val="24"/>
+              </w:rPr>
+              <w:t>Add new levels</w:t>
+            </w:r>
+          </w:p>
+        </w:tc>
+        <w:tc>
+          <w:tcPr>
+            <w:tcW w:w="2409" w:type="dxa"/>
+          </w:tcPr>
+          <w:p>
+            <w:pPr>
+              <w:cnfStyle w:val="000000000000" w:firstRow="0" w:lastRow="0" w:firstColumn="0" w:lastColumn="0" w:oddVBand="0" w:evenVBand="0" w:oddHBand="0" w:evenHBand="0" w:firstRowFirstColumn="0" w:firstRowLastColumn="0" w:lastRowFirstColumn="0" w:lastRowLastColumn="0"/>
+              <w:rPr>
+                <w:sz w:val="24"/>
+                <w:szCs w:val="24"/>
+              </w:rPr>
+            </w:pPr>
+            <w:r>
+              <w:rPr>
+                <w:sz w:val="24"/>
+                <w:szCs w:val="24"/>
+              </w:rPr>
+              <w:t xml:space="preserve">Add the missing levels from the GDD </w:t>
+            </w:r>
+          </w:p>
+        </w:tc>
+        <w:tc>
+          <w:tcPr>
+            <w:tcW w:w="2370" w:type="dxa"/>
+          </w:tcPr>
+          <w:p>
+            <w:pPr>
+              <w:cnfStyle w:val="000000000000" w:firstRow="0" w:lastRow="0" w:firstColumn="0" w:lastColumn="0" w:oddVBand="0" w:evenVBand="0" w:oddHBand="0" w:evenHBand="0" w:firstRowFirstColumn="0" w:firstRowLastColumn="0" w:lastRowFirstColumn="0" w:lastRowLastColumn="0"/>
+              <w:rPr>
+                <w:sz w:val="24"/>
+                <w:szCs w:val="24"/>
+              </w:rPr>
+            </w:pPr>
+            <w:r>
+              <w:rPr>
+                <w:sz w:val="24"/>
+                <w:szCs w:val="24"/>
+              </w:rPr>
+              <w:t xml:space="preserve">The game is based around Yggdrasil, </w:t>
+            </w:r>
+            <w:r>
+              <w:rPr>
+                <w:sz w:val="24"/>
+                <w:szCs w:val="24"/>
+              </w:rPr>
+              <w:t>9 levels makes way more sense than only 5</w:t>
+            </w:r>
+          </w:p>
+        </w:tc>
+        <w:tc>
+          <w:tcPr>
+            <w:tcW w:w="2016" w:type="dxa"/>
+          </w:tcPr>
+          <w:p>
+            <w:pPr>
+              <w:cnfStyle w:val="000000000000" w:firstRow="0" w:lastRow="0" w:firstColumn="0" w:lastColumn="0" w:oddVBand="0" w:evenVBand="0" w:oddHBand="0" w:evenHBand="0" w:firstRowFirstColumn="0" w:firstRowLastColumn="0" w:lastRowFirstColumn="0" w:lastRowLastColumn="0"/>
+              <w:rPr>
+                <w:sz w:val="24"/>
+                <w:szCs w:val="24"/>
+              </w:rPr>
+            </w:pPr>
+            <w:r>
+              <w:rPr>
+                <w:sz w:val="24"/>
+                <w:szCs w:val="24"/>
+              </w:rPr>
+              <w:t>2</w:t>
             </w:r>
           </w:p>
         </w:tc>

</xml_diff>